<commit_message>
Cleaned up problem 5
</commit_message>
<xml_diff>
--- a/Homeworks/Lesson08_Download/Homework08_Submission.docx
+++ b/Homeworks/Lesson08_Download/Homework08_Submission.docx
@@ -1546,19 +1546,7 @@
         <w:pStyle w:val="FirstParagraph"/>
       </w:pPr>
       <w:r>
-        <w:t xml:space="preserve">The sales department indicates that the sales potential for products 1 and 2 exceeds the maximum production rate and that the sales potential for product 3 is 20 units per week. The firm encounters price elasticity in selling the three products. In particular, suppose that</w:t>
-      </w:r>
-      <w:r>
-        <w:t xml:space="preserve"> </w:t>
-      </w:r>
-      <w:r>
-        <w:t xml:space="preserve">the unit costs for producing products 1, 2, and 3 are $25, $10, and $15, respectively.</w:t>
-      </w:r>
-      <w:r>
-        <w:t xml:space="preserve"> </w:t>
-      </w:r>
-      <w:r>
-        <w:t xml:space="preserve">The firm encounters pricep elasticity in selling the three products sothat the prices required (in dollars) in order to be able to sell</w:t>
+        <w:t xml:space="preserve">The sales department indicates that the sales potential for products 1 and 2 exceeds the maximum production rate and that the sales potential for product 3 is 20 units per week. The unit costs for producing products 1, 2, and 3 are $25, $10, and $15, respectively. The firm encounters price elasticity in selling the three products so that the prices required (in dollars) in order to be able to sell</w:t>
       </w:r>
       <w:r>
         <w:t xml:space="preserve"> </w:t>
@@ -1700,12 +1688,17 @@
         <m:r>
           <m:t>40</m:t>
         </m:r>
-        <m:sSup>
+        <m:sSubSup>
           <m:e>
             <m:r>
               <m:t>x</m:t>
             </m:r>
           </m:e>
+          <m:sub>
+            <m:r>
+              <m:t>2</m:t>
+            </m:r>
+          </m:sub>
           <m:sup>
             <m:r>
               <m:t>−</m:t>
@@ -1726,7 +1719,7 @@
               </m:den>
             </m:f>
           </m:sup>
-        </m:sSup>
+        </m:sSubSup>
         <m:r>
           <m:t>)</m:t>
         </m:r>
@@ -1790,7 +1783,10 @@
         </m:r>
       </m:oMath>
       <w:r>
-        <w:t xml:space="preserve">, respectively.</w:t>
+        <w:t xml:space="preserve"> </w:t>
+      </w:r>
+      <w:r>
+        <w:t xml:space="preserve">respectively.</w:t>
       </w:r>
     </w:p>
     <w:p>
@@ -2031,7 +2027,7 @@
     </w:lvl>
   </w:abstractNum>
   <w:abstractNum w:abstractNumId="990">
-    <w:nsid w:val="cba21000"/>
+    <w:nsid w:val="2f582919"/>
     <w:multiLevelType w:val="multilevel"/>
     <w:lvl w:ilvl="0">
       <w:numFmt w:val="bullet"/>
@@ -2112,7 +2108,7 @@
     </w:lvl>
   </w:abstractNum>
   <w:abstractNum w:abstractNumId="991">
-    <w:nsid w:val="8f9e72e8"/>
+    <w:nsid w:val="5aa18286"/>
     <w:multiLevelType w:val="multilevel"/>
     <w:lvl w:ilvl="0">
       <w:numFmt w:val="bullet"/>
@@ -2193,7 +2189,7 @@
     </w:lvl>
   </w:abstractNum>
   <w:abstractNum w:abstractNumId="99731">
-    <w:nsid w:val="dc78a49f"/>
+    <w:nsid w:val="73cb7253"/>
     <w:multiLevelType w:val="multilevel"/>
     <w:lvl w:ilvl="0">
       <w:start w:val="1"/>
@@ -2281,7 +2277,7 @@
     </w:lvl>
   </w:abstractNum>
   <w:abstractNum w:abstractNumId="99732">
-    <w:nsid w:val="4283c905"/>
+    <w:nsid w:val="c04663f6"/>
     <w:multiLevelType w:val="multilevel"/>
     <w:lvl w:ilvl="0">
       <w:start w:val="2"/>

</xml_diff>